<commit_message>
Adds javascript and json lecture
</commit_message>
<xml_diff>
--- a/Assignments/Assignment02_Javascript/Assignment02_Javascript.docx
+++ b/Assignments/Assignment02_Javascript/Assignment02_Javascript.docx
@@ -62,501 +62,493 @@
       <w:r>
         <w:t>Turn in all files using Moodle</w:t>
       </w:r>
+    </w:p>
+    <w:p>
+      <w:pPr>
+        <w:ind w:firstLine="720"/>
+      </w:pPr>
+      <w:r>
+        <w:t>The second assignment begins</w:t>
+      </w:r>
+      <w:r>
+        <w:t xml:space="preserve">! </w:t>
+      </w:r>
+      <w:r>
+        <w:rPr>
+          <w:i/>
+        </w:rPr>
+        <w:t xml:space="preserve">The song of time plays in the background. (to help you get in the right mood: </w:t>
+      </w:r>
+      <w:proofErr w:type="gramStart"/>
+      <w:r>
+        <w:rPr>
+          <w:i/>
+        </w:rPr>
+        <w:t>https://www.youtube.com/watch?v=jlMWSAcQce4</w:t>
+      </w:r>
+      <w:r>
+        <w:rPr>
+          <w:i/>
+        </w:rPr>
+        <w:t xml:space="preserve">) </w:t>
+      </w:r>
+      <w:r>
+        <w:t xml:space="preserve"> In</w:t>
+      </w:r>
+      <w:proofErr w:type="gramEnd"/>
+      <w:r>
+        <w:t xml:space="preserve"> this assignment, you’ll be creating some more advanced </w:t>
+      </w:r>
+      <w:proofErr w:type="spellStart"/>
+      <w:r>
+        <w:t>javascript</w:t>
+      </w:r>
+      <w:proofErr w:type="spellEnd"/>
+      <w:r>
+        <w:t xml:space="preserve"> than you did in assignment 1. You’ll also </w:t>
+      </w:r>
+      <w:r>
+        <w:t>be doing work with the DOM and JSON objects</w:t>
+      </w:r>
+      <w:r>
+        <w:t>.</w:t>
+      </w:r>
+      <w:r>
+        <w:t xml:space="preserve"> Your page will accept a generic block of text from a user, then if the inputted text is valid JSON, generate a web form based on the input.</w:t>
+      </w:r>
+      <w:r>
+        <w:t xml:space="preserve"> Hopefully you will obtain the three </w:t>
+      </w:r>
+      <w:proofErr w:type="spellStart"/>
+      <w:r>
+        <w:t>trifor</w:t>
+      </w:r>
+      <w:r>
+        <w:t>ce</w:t>
+      </w:r>
+      <w:proofErr w:type="spellEnd"/>
+      <w:r>
+        <w:t xml:space="preserve"> pieces along the way as well, but that’s not a required part of the assignment.</w:t>
+      </w:r>
+    </w:p>
+    <w:p>
+      <w:pPr>
+        <w:pStyle w:val="ListParagraph"/>
+        <w:numPr>
+          <w:ilvl w:val="0"/>
+          <w:numId w:val="2"/>
+        </w:numPr>
+      </w:pPr>
+      <w:r>
+        <w:rPr>
+          <w:b/>
+        </w:rPr>
+        <w:t xml:space="preserve"> </w:t>
+      </w:r>
+      <w:r>
+        <w:rPr>
+          <w:b/>
+        </w:rPr>
+        <w:t>(10 Points)</w:t>
+      </w:r>
+      <w:r>
+        <w:rPr>
+          <w:b/>
+        </w:rPr>
+        <w:t xml:space="preserve"> </w:t>
+      </w:r>
+      <w:proofErr w:type="spellStart"/>
+      <w:r>
+        <w:rPr>
+          <w:b/>
+        </w:rPr>
+        <w:t>Textarea</w:t>
+      </w:r>
+      <w:proofErr w:type="spellEnd"/>
+      <w:r>
+        <w:rPr>
+          <w:b/>
+        </w:rPr>
+        <w:t xml:space="preserve"> and parse button</w:t>
+      </w:r>
+    </w:p>
+    <w:p>
+      <w:pPr>
+        <w:pStyle w:val="ListParagraph"/>
+        <w:numPr>
+          <w:ilvl w:val="1"/>
+          <w:numId w:val="2"/>
+        </w:numPr>
+      </w:pPr>
+      <w:r>
+        <w:t>Create a</w:t>
+      </w:r>
+      <w:r>
+        <w:t xml:space="preserve"> </w:t>
+      </w:r>
+      <w:proofErr w:type="spellStart"/>
+      <w:r>
+        <w:t>textarea</w:t>
+      </w:r>
+      <w:proofErr w:type="spellEnd"/>
+      <w:r>
+        <w:t xml:space="preserve"> on the page and a button below it. </w:t>
+      </w:r>
+      <w:r>
+        <w:t>Pressing the button should parse the text in the text area into JSON</w:t>
+      </w:r>
+      <w:r>
+        <w:t>.</w:t>
+      </w:r>
+    </w:p>
+    <w:p>
+      <w:pPr>
+        <w:pStyle w:val="ListParagraph"/>
+        <w:numPr>
+          <w:ilvl w:val="1"/>
+          <w:numId w:val="2"/>
+        </w:numPr>
+      </w:pPr>
+      <w:r>
+        <w:t>If the text isn’t valid JSON, display an error.</w:t>
+      </w:r>
+    </w:p>
+    <w:p>
+      <w:pPr>
+        <w:pStyle w:val="ListParagraph"/>
+        <w:numPr>
+          <w:ilvl w:val="0"/>
+          <w:numId w:val="2"/>
+        </w:numPr>
+      </w:pPr>
+      <w:r>
+        <w:rPr>
+          <w:b/>
+        </w:rPr>
+        <w:t xml:space="preserve">(30 Points) </w:t>
+      </w:r>
+      <w:r>
+        <w:rPr>
+          <w:b/>
+        </w:rPr>
+        <w:t>JSON key ‘buttons’</w:t>
+      </w:r>
+    </w:p>
+    <w:p>
+      <w:pPr>
+        <w:pStyle w:val="ListParagraph"/>
+        <w:numPr>
+          <w:ilvl w:val="1"/>
+          <w:numId w:val="2"/>
+        </w:numPr>
+      </w:pPr>
+      <w:r>
+        <w:t xml:space="preserve">Parse the </w:t>
+      </w:r>
+      <w:r>
+        <w:t>JSON key ‘buttons’ and use it to create html buttons on the page.</w:t>
+      </w:r>
+    </w:p>
+    <w:p>
+      <w:pPr>
+        <w:pStyle w:val="ListParagraph"/>
+        <w:numPr>
+          <w:ilvl w:val="1"/>
+          <w:numId w:val="2"/>
+        </w:numPr>
+      </w:pPr>
+      <w:r>
+        <w:t>The ‘buttons’ fie</w:t>
+      </w:r>
+      <w:r>
+        <w:t>ld will be an array of strings.</w:t>
+      </w:r>
+    </w:p>
+    <w:p>
+      <w:pPr>
+        <w:pStyle w:val="ListParagraph"/>
+        <w:numPr>
+          <w:ilvl w:val="1"/>
+          <w:numId w:val="2"/>
+        </w:numPr>
+      </w:pPr>
+      <w:r>
+        <w:t>Validate and display errors if any of the following are true:</w:t>
+      </w:r>
+    </w:p>
+    <w:p>
+      <w:pPr>
+        <w:pStyle w:val="ListParagraph"/>
+        <w:numPr>
+          <w:ilvl w:val="2"/>
+          <w:numId w:val="2"/>
+        </w:numPr>
+      </w:pPr>
+      <w:r>
+        <w:t>‘</w:t>
+      </w:r>
+      <w:r>
+        <w:t>buttons</w:t>
+      </w:r>
+      <w:r>
+        <w:t>’</w:t>
+      </w:r>
+      <w:r>
+        <w:t xml:space="preserve"> field isn</w:t>
+      </w:r>
+      <w:r>
+        <w:t>’t an array</w:t>
+      </w:r>
+    </w:p>
+    <w:p>
+      <w:pPr>
+        <w:pStyle w:val="ListParagraph"/>
+        <w:numPr>
+          <w:ilvl w:val="2"/>
+          <w:numId w:val="2"/>
+        </w:numPr>
+      </w:pPr>
+      <w:r>
+        <w:t>any of the array elements aren’t strings</w:t>
+      </w:r>
+    </w:p>
+    <w:p>
+      <w:pPr>
+        <w:pStyle w:val="ListParagraph"/>
+        <w:numPr>
+          <w:ilvl w:val="1"/>
+          <w:numId w:val="2"/>
+        </w:numPr>
+      </w:pPr>
+      <w:r>
+        <w:t>Example JSON</w:t>
+      </w:r>
+      <w:r>
+        <w:t xml:space="preserve">: </w:t>
+      </w:r>
+      <w:r>
+        <w:t>{"buttons": ["Link Wins", "</w:t>
+      </w:r>
+      <w:proofErr w:type="spellStart"/>
+      <w:r>
+        <w:t>Ganon</w:t>
+      </w:r>
+      <w:proofErr w:type="spellEnd"/>
+      <w:r>
+        <w:t xml:space="preserve"> Loses"]</w:t>
+      </w:r>
+      <w:r>
+        <w:t>}</w:t>
+      </w:r>
+    </w:p>
+    <w:p>
+      <w:pPr>
+        <w:pStyle w:val="ListParagraph"/>
+        <w:numPr>
+          <w:ilvl w:val="0"/>
+          <w:numId w:val="2"/>
+        </w:numPr>
+      </w:pPr>
+      <w:r>
+        <w:rPr>
+          <w:b/>
+        </w:rPr>
+        <w:t xml:space="preserve">(40 Points) </w:t>
+      </w:r>
+      <w:r>
+        <w:rPr>
+          <w:b/>
+        </w:rPr>
+        <w:t>JSON key ‘fields’</w:t>
+      </w:r>
+    </w:p>
+    <w:p>
+      <w:pPr>
+        <w:pStyle w:val="ListParagraph"/>
+        <w:numPr>
+          <w:ilvl w:val="1"/>
+          <w:numId w:val="2"/>
+        </w:numPr>
+      </w:pPr>
+      <w:r>
+        <w:t>Parse the JS</w:t>
+      </w:r>
+      <w:r>
+        <w:t>ON key ‘fields’ and use it to create html fields on the page.</w:t>
+      </w:r>
+      <w:r>
+        <w:t xml:space="preserve"> </w:t>
+      </w:r>
+    </w:p>
+    <w:p>
+      <w:pPr>
+        <w:pStyle w:val="ListParagraph"/>
+        <w:numPr>
+          <w:ilvl w:val="1"/>
+          <w:numId w:val="2"/>
+        </w:numPr>
+      </w:pPr>
+      <w:r>
+        <w:t>The ‘field’s field will be an array of strings o</w:t>
+      </w:r>
+      <w:r>
+        <w:t>r objects.</w:t>
+      </w:r>
+    </w:p>
+    <w:p>
+      <w:pPr>
+        <w:pStyle w:val="ListParagraph"/>
+        <w:numPr>
+          <w:ilvl w:val="1"/>
+          <w:numId w:val="2"/>
+        </w:numPr>
+      </w:pPr>
+      <w:r>
+        <w:t>If an element of an array is a string, display a text box</w:t>
+      </w:r>
+      <w:r>
+        <w:t xml:space="preserve"> labeled with that string.</w:t>
+      </w:r>
+    </w:p>
+    <w:p>
+      <w:pPr>
+        <w:pStyle w:val="ListParagraph"/>
+        <w:numPr>
+          <w:ilvl w:val="1"/>
+          <w:numId w:val="2"/>
+        </w:numPr>
+      </w:pPr>
+      <w:r>
+        <w:t>If an element of the array is an object, read the name and default fields of this object. The name field becomes the label for the input box, and the default field sets the initial value of the input box.</w:t>
+      </w:r>
+    </w:p>
+    <w:p>
+      <w:pPr>
+        <w:pStyle w:val="ListParagraph"/>
+        <w:numPr>
+          <w:ilvl w:val="1"/>
+          <w:numId w:val="2"/>
+        </w:numPr>
+      </w:pPr>
+      <w:r>
+        <w:t>Validate and display errors if any of the following are true:</w:t>
+      </w:r>
+    </w:p>
+    <w:p>
+      <w:pPr>
+        <w:pStyle w:val="ListParagraph"/>
+        <w:numPr>
+          <w:ilvl w:val="2"/>
+          <w:numId w:val="2"/>
+        </w:numPr>
+      </w:pPr>
+      <w:r>
+        <w:t>‘fields’ field isn’t an array</w:t>
+      </w:r>
+    </w:p>
+    <w:p>
+      <w:pPr>
+        <w:pStyle w:val="ListParagraph"/>
+        <w:numPr>
+          <w:ilvl w:val="2"/>
+          <w:numId w:val="2"/>
+        </w:numPr>
+      </w:pPr>
+      <w:r>
+        <w:t>‘field’s array element isn’t an object or a string</w:t>
+      </w:r>
+    </w:p>
+    <w:p>
+      <w:pPr>
+        <w:pStyle w:val="ListParagraph"/>
+        <w:numPr>
+          <w:ilvl w:val="2"/>
+          <w:numId w:val="2"/>
+        </w:numPr>
+      </w:pPr>
+      <w:r>
+        <w:t>‘fields’ array element was an object, but didn’t contain a name field</w:t>
+      </w:r>
+    </w:p>
+    <w:p>
+      <w:pPr>
+        <w:pStyle w:val="ListParagraph"/>
+        <w:numPr>
+          <w:ilvl w:val="1"/>
+          <w:numId w:val="2"/>
+        </w:numPr>
+      </w:pPr>
+      <w:r>
+        <w:t>Example JSON: {</w:t>
+      </w:r>
+      <w:r>
+        <w:t>"</w:t>
+      </w:r>
+      <w:r>
+        <w:t>fields</w:t>
+      </w:r>
+      <w:r>
+        <w:t>"</w:t>
+      </w:r>
+      <w:r>
+        <w:t xml:space="preserve">: </w:t>
+      </w:r>
+      <w:r>
+        <w:t>[{"name": "Boot Type", "default": "lead"}, "Tunic Color"]</w:t>
+      </w:r>
+      <w:r>
+        <w:t>}</w:t>
+      </w:r>
+    </w:p>
+    <w:p>
+      <w:pPr>
+        <w:pStyle w:val="ListParagraph"/>
+        <w:numPr>
+          <w:ilvl w:val="0"/>
+          <w:numId w:val="2"/>
+        </w:numPr>
+      </w:pPr>
+      <w:r>
+        <w:rPr>
+          <w:b/>
+        </w:rPr>
+        <w:t>(20 Points)</w:t>
+      </w:r>
+      <w:r>
+        <w:t xml:space="preserve"> Code style, formatting, completeness, and quality.</w:t>
+      </w:r>
+    </w:p>
+    <w:p>
+      <w:pPr>
+        <w:pStyle w:val="ListParagraph"/>
+        <w:numPr>
+          <w:ilvl w:val="1"/>
+          <w:numId w:val="2"/>
+        </w:numPr>
+      </w:pPr>
+      <w:r>
+        <w:t>The page should load and work correctly with no external libraries.</w:t>
+      </w:r>
+    </w:p>
+    <w:p>
+      <w:pPr>
+        <w:pStyle w:val="ListParagraph"/>
+        <w:numPr>
+          <w:ilvl w:val="1"/>
+          <w:numId w:val="2"/>
+        </w:numPr>
+      </w:pPr>
+      <w:r>
+        <w:t xml:space="preserve">You can find JSON that covers all of the cases required above at </w:t>
+      </w:r>
+      <w:r>
+        <w:t>https://github.com/spazard1/Web-Programming-FA201</w:t>
+      </w:r>
+      <w:r>
+        <w:t>8</w:t>
+      </w:r>
       <w:bookmarkStart w:id="0" w:name="_GoBack"/>
       <w:bookmarkEnd w:id="0"/>
-    </w:p>
-    <w:p>
-      <w:pPr>
-        <w:ind w:firstLine="720"/>
-      </w:pPr>
-      <w:r>
-        <w:t>The second assignment begins</w:t>
-      </w:r>
-      <w:r>
-        <w:t xml:space="preserve">! </w:t>
-      </w:r>
-      <w:r>
-        <w:rPr>
-          <w:i/>
-        </w:rPr>
-        <w:t xml:space="preserve">The song of time plays in the background. (to help you get in the right mood: </w:t>
-      </w:r>
-      <w:proofErr w:type="gramStart"/>
-      <w:r>
-        <w:rPr>
-          <w:i/>
-        </w:rPr>
-        <w:t>https://www.youtube.com/watch?v=jlMWSAcQce4</w:t>
-      </w:r>
-      <w:r>
-        <w:rPr>
-          <w:i/>
-        </w:rPr>
-        <w:t xml:space="preserve">) </w:t>
-      </w:r>
-      <w:r>
-        <w:t xml:space="preserve"> In</w:t>
-      </w:r>
-      <w:proofErr w:type="gramEnd"/>
-      <w:r>
-        <w:t xml:space="preserve"> this assignment, you’ll be creating some more advanced </w:t>
-      </w:r>
-      <w:proofErr w:type="spellStart"/>
-      <w:r>
-        <w:t>javascript</w:t>
-      </w:r>
-      <w:proofErr w:type="spellEnd"/>
-      <w:r>
-        <w:t xml:space="preserve"> than you did in assignment 1. You’ll also </w:t>
-      </w:r>
-      <w:r>
-        <w:t>be doing work with the DOM and JSON objects</w:t>
-      </w:r>
-      <w:r>
-        <w:t>.</w:t>
-      </w:r>
-      <w:r>
-        <w:t xml:space="preserve"> Your page will accept a generic block of text from a user, then if the inputted text is valid JSON, generate a web form based on the input.</w:t>
-      </w:r>
-      <w:r>
-        <w:t xml:space="preserve"> Hopefully you will obtain the three </w:t>
-      </w:r>
-      <w:proofErr w:type="spellStart"/>
-      <w:r>
-        <w:t>trifor</w:t>
-      </w:r>
-      <w:r>
-        <w:t>ce</w:t>
-      </w:r>
-      <w:proofErr w:type="spellEnd"/>
-      <w:r>
-        <w:t xml:space="preserve"> pieces along the way as well, but that’s not a required part of the assignment.</w:t>
-      </w:r>
-    </w:p>
-    <w:p>
-      <w:pPr>
-        <w:pStyle w:val="ListParagraph"/>
-        <w:numPr>
-          <w:ilvl w:val="0"/>
-          <w:numId w:val="2"/>
-        </w:numPr>
-      </w:pPr>
-      <w:r>
-        <w:rPr>
-          <w:b/>
-        </w:rPr>
-        <w:t xml:space="preserve"> </w:t>
-      </w:r>
-      <w:r>
-        <w:rPr>
-          <w:b/>
-        </w:rPr>
-        <w:t>(10 Points)</w:t>
-      </w:r>
-      <w:r>
-        <w:rPr>
-          <w:b/>
-        </w:rPr>
-        <w:t xml:space="preserve"> </w:t>
-      </w:r>
-      <w:proofErr w:type="spellStart"/>
-      <w:r>
-        <w:rPr>
-          <w:b/>
-        </w:rPr>
-        <w:t>Textarea</w:t>
-      </w:r>
-      <w:proofErr w:type="spellEnd"/>
-      <w:r>
-        <w:rPr>
-          <w:b/>
-        </w:rPr>
-        <w:t xml:space="preserve"> and parse button</w:t>
-      </w:r>
-    </w:p>
-    <w:p>
-      <w:pPr>
-        <w:pStyle w:val="ListParagraph"/>
-        <w:numPr>
-          <w:ilvl w:val="1"/>
-          <w:numId w:val="2"/>
-        </w:numPr>
-      </w:pPr>
-      <w:r>
-        <w:t>Create a</w:t>
-      </w:r>
-      <w:r>
-        <w:t xml:space="preserve"> </w:t>
-      </w:r>
-      <w:proofErr w:type="spellStart"/>
-      <w:r>
-        <w:t>textarea</w:t>
-      </w:r>
-      <w:proofErr w:type="spellEnd"/>
-      <w:r>
-        <w:t xml:space="preserve"> on the page and a button below it. </w:t>
-      </w:r>
-      <w:r>
-        <w:t>Pressing the button should parse the text in the text area into JSON</w:t>
-      </w:r>
-      <w:r>
-        <w:t>.</w:t>
-      </w:r>
-    </w:p>
-    <w:p>
-      <w:pPr>
-        <w:pStyle w:val="ListParagraph"/>
-        <w:numPr>
-          <w:ilvl w:val="1"/>
-          <w:numId w:val="2"/>
-        </w:numPr>
-      </w:pPr>
-      <w:r>
-        <w:t>If the text isn’t valid JSON, display an error.</w:t>
-      </w:r>
-    </w:p>
-    <w:p>
-      <w:pPr>
-        <w:pStyle w:val="ListParagraph"/>
-        <w:numPr>
-          <w:ilvl w:val="0"/>
-          <w:numId w:val="2"/>
-        </w:numPr>
-      </w:pPr>
-      <w:r>
-        <w:rPr>
-          <w:b/>
-        </w:rPr>
-        <w:t xml:space="preserve">(30 Points) </w:t>
-      </w:r>
-      <w:r>
-        <w:rPr>
-          <w:b/>
-        </w:rPr>
-        <w:t>JSON key ‘buttons’</w:t>
-      </w:r>
-    </w:p>
-    <w:p>
-      <w:pPr>
-        <w:pStyle w:val="ListParagraph"/>
-        <w:numPr>
-          <w:ilvl w:val="1"/>
-          <w:numId w:val="2"/>
-        </w:numPr>
-      </w:pPr>
-      <w:r>
-        <w:t xml:space="preserve">Parse the </w:t>
-      </w:r>
-      <w:r>
-        <w:t>JSON key ‘buttons’ and use it to create html buttons on the page.</w:t>
-      </w:r>
-    </w:p>
-    <w:p>
-      <w:pPr>
-        <w:pStyle w:val="ListParagraph"/>
-        <w:numPr>
-          <w:ilvl w:val="1"/>
-          <w:numId w:val="2"/>
-        </w:numPr>
-      </w:pPr>
-      <w:r>
-        <w:t>The ‘buttons’ fie</w:t>
-      </w:r>
-      <w:r>
-        <w:t>ld will be an array of strings.</w:t>
-      </w:r>
-    </w:p>
-    <w:p>
-      <w:pPr>
-        <w:pStyle w:val="ListParagraph"/>
-        <w:numPr>
-          <w:ilvl w:val="1"/>
-          <w:numId w:val="2"/>
-        </w:numPr>
-      </w:pPr>
-      <w:r>
-        <w:t>Validate and display errors if any of the following are true:</w:t>
-      </w:r>
-    </w:p>
-    <w:p>
-      <w:pPr>
-        <w:pStyle w:val="ListParagraph"/>
-        <w:numPr>
-          <w:ilvl w:val="2"/>
-          <w:numId w:val="2"/>
-        </w:numPr>
-      </w:pPr>
-      <w:r>
-        <w:t>‘</w:t>
-      </w:r>
-      <w:r>
-        <w:t>buttons</w:t>
-      </w:r>
-      <w:r>
-        <w:t>’</w:t>
-      </w:r>
-      <w:r>
-        <w:t xml:space="preserve"> field isn</w:t>
-      </w:r>
-      <w:r>
-        <w:t>’t an array</w:t>
-      </w:r>
-    </w:p>
-    <w:p>
-      <w:pPr>
-        <w:pStyle w:val="ListParagraph"/>
-        <w:numPr>
-          <w:ilvl w:val="2"/>
-          <w:numId w:val="2"/>
-        </w:numPr>
-      </w:pPr>
-      <w:r>
-        <w:t>any of the array elements aren’t strings</w:t>
-      </w:r>
-    </w:p>
-    <w:p>
-      <w:pPr>
-        <w:pStyle w:val="ListParagraph"/>
-        <w:numPr>
-          <w:ilvl w:val="1"/>
-          <w:numId w:val="2"/>
-        </w:numPr>
-      </w:pPr>
-      <w:r>
-        <w:t>Example JSON</w:t>
-      </w:r>
-      <w:r>
-        <w:t xml:space="preserve">: </w:t>
-      </w:r>
-      <w:r>
-        <w:t>{"buttons": ["Link Wins", "</w:t>
-      </w:r>
-      <w:proofErr w:type="spellStart"/>
-      <w:r>
-        <w:t>Ganon</w:t>
-      </w:r>
-      <w:proofErr w:type="spellEnd"/>
-      <w:r>
-        <w:t xml:space="preserve"> Loses"]</w:t>
-      </w:r>
-      <w:r>
-        <w:t>}</w:t>
-      </w:r>
-    </w:p>
-    <w:p>
-      <w:pPr>
-        <w:pStyle w:val="ListParagraph"/>
-        <w:numPr>
-          <w:ilvl w:val="0"/>
-          <w:numId w:val="2"/>
-        </w:numPr>
-      </w:pPr>
-      <w:r>
-        <w:rPr>
-          <w:b/>
-        </w:rPr>
-        <w:t xml:space="preserve">(40 Points) </w:t>
-      </w:r>
-      <w:r>
-        <w:rPr>
-          <w:b/>
-        </w:rPr>
-        <w:t>JSON key ‘fields’</w:t>
-      </w:r>
-    </w:p>
-    <w:p>
-      <w:pPr>
-        <w:pStyle w:val="ListParagraph"/>
-        <w:numPr>
-          <w:ilvl w:val="1"/>
-          <w:numId w:val="2"/>
-        </w:numPr>
-      </w:pPr>
-      <w:r>
-        <w:t>Parse the JS</w:t>
-      </w:r>
-      <w:r>
-        <w:t>ON key ‘fields’ and use it to create html fields on the page.</w:t>
-      </w:r>
-      <w:r>
-        <w:t xml:space="preserve"> </w:t>
-      </w:r>
-    </w:p>
-    <w:p>
-      <w:pPr>
-        <w:pStyle w:val="ListParagraph"/>
-        <w:numPr>
-          <w:ilvl w:val="1"/>
-          <w:numId w:val="2"/>
-        </w:numPr>
-      </w:pPr>
-      <w:r>
-        <w:t>The ‘field’s field will be an array of strings o</w:t>
-      </w:r>
-      <w:r>
-        <w:t>r objects.</w:t>
-      </w:r>
-    </w:p>
-    <w:p>
-      <w:pPr>
-        <w:pStyle w:val="ListParagraph"/>
-        <w:numPr>
-          <w:ilvl w:val="1"/>
-          <w:numId w:val="2"/>
-        </w:numPr>
-      </w:pPr>
-      <w:r>
-        <w:t>If an element of an array is a string, display a text box</w:t>
-      </w:r>
-      <w:r>
-        <w:t xml:space="preserve"> labeled with that string.</w:t>
-      </w:r>
-    </w:p>
-    <w:p>
-      <w:pPr>
-        <w:pStyle w:val="ListParagraph"/>
-        <w:numPr>
-          <w:ilvl w:val="1"/>
-          <w:numId w:val="2"/>
-        </w:numPr>
-      </w:pPr>
-      <w:r>
-        <w:t>If an element of the array is an object, read the name and default fields of this object. The name field becomes the label for the input box, and the default field sets the initial value of the input box.</w:t>
-      </w:r>
-    </w:p>
-    <w:p>
-      <w:pPr>
-        <w:pStyle w:val="ListParagraph"/>
-        <w:numPr>
-          <w:ilvl w:val="1"/>
-          <w:numId w:val="2"/>
-        </w:numPr>
-      </w:pPr>
-      <w:r>
-        <w:t>Validate and display errors if any of the following are true:</w:t>
-      </w:r>
-    </w:p>
-    <w:p>
-      <w:pPr>
-        <w:pStyle w:val="ListParagraph"/>
-        <w:numPr>
-          <w:ilvl w:val="2"/>
-          <w:numId w:val="2"/>
-        </w:numPr>
-      </w:pPr>
-      <w:r>
-        <w:t>‘fields’ field isn’t an array</w:t>
-      </w:r>
-    </w:p>
-    <w:p>
-      <w:pPr>
-        <w:pStyle w:val="ListParagraph"/>
-        <w:numPr>
-          <w:ilvl w:val="2"/>
-          <w:numId w:val="2"/>
-        </w:numPr>
-      </w:pPr>
-      <w:r>
-        <w:t>‘field’s array element isn’t an object or a string</w:t>
-      </w:r>
-    </w:p>
-    <w:p>
-      <w:pPr>
-        <w:pStyle w:val="ListParagraph"/>
-        <w:numPr>
-          <w:ilvl w:val="2"/>
-          <w:numId w:val="2"/>
-        </w:numPr>
-      </w:pPr>
-      <w:r>
-        <w:t>‘fields’ array element was an object, but didn’t contain a name field</w:t>
-      </w:r>
-    </w:p>
-    <w:p>
-      <w:pPr>
-        <w:pStyle w:val="ListParagraph"/>
-        <w:numPr>
-          <w:ilvl w:val="1"/>
-          <w:numId w:val="2"/>
-        </w:numPr>
-      </w:pPr>
-      <w:r>
-        <w:t>Example JSON: {</w:t>
-      </w:r>
-      <w:r>
-        <w:t>"</w:t>
-      </w:r>
-      <w:r>
-        <w:t>fields</w:t>
-      </w:r>
-      <w:r>
-        <w:t>"</w:t>
-      </w:r>
-      <w:r>
-        <w:t xml:space="preserve">: </w:t>
-      </w:r>
-      <w:r>
-        <w:t>[{"name": "Boot Type", "default": "lead"}, "Tunic Color"]</w:t>
-      </w:r>
-      <w:r>
-        <w:t>}</w:t>
-      </w:r>
-    </w:p>
-    <w:p>
-      <w:pPr>
-        <w:pStyle w:val="ListParagraph"/>
-        <w:numPr>
-          <w:ilvl w:val="0"/>
-          <w:numId w:val="2"/>
-        </w:numPr>
-      </w:pPr>
-      <w:r>
-        <w:rPr>
-          <w:b/>
-        </w:rPr>
-        <w:t>(20 Points)</w:t>
-      </w:r>
-      <w:r>
-        <w:t xml:space="preserve"> Code style, formatting, completeness, and quality.</w:t>
-      </w:r>
-    </w:p>
-    <w:p>
-      <w:pPr>
-        <w:pStyle w:val="ListParagraph"/>
-        <w:numPr>
-          <w:ilvl w:val="1"/>
-          <w:numId w:val="2"/>
-        </w:numPr>
-      </w:pPr>
-      <w:r>
-        <w:t>The page should load and work correctly with no external libraries.</w:t>
-      </w:r>
-    </w:p>
-    <w:p>
-      <w:pPr>
-        <w:pStyle w:val="ListParagraph"/>
-        <w:numPr>
-          <w:ilvl w:val="1"/>
-          <w:numId w:val="2"/>
-        </w:numPr>
-      </w:pPr>
-      <w:r>
-        <w:t xml:space="preserve">You can find JSON that covers </w:t>
-      </w:r>
-      <w:proofErr w:type="gramStart"/>
-      <w:r>
-        <w:t>all of</w:t>
-      </w:r>
-      <w:proofErr w:type="gramEnd"/>
-      <w:r>
-        <w:t xml:space="preserve"> the cases required above at </w:t>
-      </w:r>
-      <w:r>
-        <w:t>https://github.com/spazard1/Web-Programming-FA201</w:t>
-      </w:r>
-      <w:r>
-        <w:t>7</w:t>
-      </w:r>
       <w:r>
         <w:br/>
       </w:r>

</xml_diff>